<commit_message>
began work on node.js coding
</commit_message>
<xml_diff>
--- a/Final-Year-Project/Report/Interim Report/Interim Report.docx
+++ b/Final-Year-Project/Report/Interim Report/Interim Report.docx
@@ -20,6 +20,13 @@
           <w:b/>
           <w:sz w:val="36"/>
         </w:rPr>
+        <w:t>\</w:t>
+      </w:r>
+      <w:r>
+        <w:rPr>
+          <w:b/>
+          <w:sz w:val="36"/>
+        </w:rPr>
         <w:t>Progress Report</w:t>
       </w:r>
     </w:p>
@@ -207,227 +214,203 @@
         </w:numPr>
         <w:spacing w:after="0" w:line="240" w:lineRule="auto"/>
       </w:pPr>
+      <w:r>
+        <w:t>For this project I have decided to use the Arduino pro mini a 3.3v as it is a low power low cost option and it is a platform that I am most familiar with and there is a good set of libraries available on the Arduino playground for reading the input from the DS18B20 and can easily be interfaced with the raspberry pi. However, the STM32F103C8T6 would also be a suitable development platform as it has better clock speeds and better memory capacities.</w:t>
+      </w:r>
+    </w:p>
+    <w:p>
+      <w:pPr>
+        <w:numPr>
+          <w:ilvl w:val="12"/>
+          <w:numId w:val="0"/>
+        </w:numPr>
+        <w:spacing w:after="0" w:line="240" w:lineRule="auto"/>
+      </w:pPr>
+    </w:p>
+    <w:p>
+      <w:pPr>
+        <w:pStyle w:val="ListParagraph"/>
+        <w:numPr>
+          <w:ilvl w:val="0"/>
+          <w:numId w:val="1"/>
+        </w:numPr>
+        <w:rPr>
+          <w:sz w:val="24"/>
+        </w:rPr>
+      </w:pPr>
+      <w:r>
+        <w:rPr>
+          <w:sz w:val="24"/>
+        </w:rPr>
+        <w:t>Using pro mini dev board over Arduino Uno as it is physically smaller cheaper and runs on 3.3v whereas the Uno runs on 5v cons that it has a fixed clock speed of 8MHz however for my prototype uses this is not an issue</w:t>
+      </w:r>
+    </w:p>
+    <w:p>
+      <w:pPr>
+        <w:pStyle w:val="ListParagraph"/>
+        <w:numPr>
+          <w:ilvl w:val="1"/>
+          <w:numId w:val="1"/>
+        </w:numPr>
+        <w:rPr>
+          <w:sz w:val="24"/>
+        </w:rPr>
+      </w:pPr>
+      <w:r>
+        <w:rPr>
+          <w:sz w:val="24"/>
+        </w:rPr>
+        <w:t>Can be directly soldered too as to reduce the form factor of the probe</w:t>
+      </w:r>
+    </w:p>
+    <w:p>
+      <w:pPr>
+        <w:pStyle w:val="ListParagraph"/>
+        <w:numPr>
+          <w:ilvl w:val="1"/>
+          <w:numId w:val="1"/>
+        </w:numPr>
+        <w:rPr>
+          <w:sz w:val="24"/>
+        </w:rPr>
+      </w:pPr>
+      <w:r>
+        <w:rPr>
+          <w:sz w:val="24"/>
+        </w:rPr>
+        <w:t>Direct soldering means I can determine the length of cable the mini has from the pi</w:t>
+      </w:r>
+    </w:p>
+    <w:p>
+      <w:pPr>
+        <w:pStyle w:val="ListParagraph"/>
+        <w:numPr>
+          <w:ilvl w:val="0"/>
+          <w:numId w:val="1"/>
+        </w:numPr>
+        <w:rPr>
+          <w:sz w:val="24"/>
+        </w:rPr>
+      </w:pPr>
+      <w:r>
+        <w:rPr>
+          <w:sz w:val="24"/>
+        </w:rPr>
+        <w:t xml:space="preserve">DS18B20 bought for £2.45 on ebay.co.uk </w:t>
+      </w:r>
+    </w:p>
+    <w:p>
+      <w:pPr>
+        <w:pStyle w:val="ListParagraph"/>
+        <w:numPr>
+          <w:ilvl w:val="0"/>
+          <w:numId w:val="1"/>
+        </w:numPr>
+        <w:rPr>
+          <w:sz w:val="24"/>
+        </w:rPr>
+      </w:pPr>
+      <w:r>
+        <w:rPr>
+          <w:sz w:val="24"/>
+        </w:rPr>
+        <w:t>Pro Mini 8MHz 3.3v / 5v MEGA328P bought on ebay.co.uk for £1.50</w:t>
+      </w:r>
+    </w:p>
+    <w:p>
+      <w:pPr>
+        <w:pStyle w:val="ListParagraph"/>
+        <w:numPr>
+          <w:ilvl w:val="1"/>
+          <w:numId w:val="1"/>
+        </w:numPr>
+        <w:rPr>
+          <w:sz w:val="24"/>
+        </w:rPr>
+      </w:pPr>
+      <w:r>
+        <w:rPr>
+          <w:sz w:val="24"/>
+        </w:rPr>
+        <w:t>Fixed to 8MHz has variable 3.3v / 5v input supply</w:t>
+      </w:r>
+    </w:p>
+    <w:p>
+      <w:pPr>
+        <w:pStyle w:val="ListParagraph"/>
+        <w:numPr>
+          <w:ilvl w:val="1"/>
+          <w:numId w:val="1"/>
+        </w:numPr>
+        <w:rPr>
+          <w:sz w:val="24"/>
+        </w:rPr>
+      </w:pPr>
+      <w:r>
+        <w:rPr>
+          <w:sz w:val="24"/>
+        </w:rPr>
+        <w:t>Tx and Rx used for serial connection to Raspberry Pi</w:t>
+      </w:r>
+    </w:p>
+    <w:p>
+      <w:pPr>
+        <w:numPr>
+          <w:ilvl w:val="12"/>
+          <w:numId w:val="0"/>
+        </w:numPr>
+        <w:spacing w:after="0" w:line="240" w:lineRule="auto"/>
+      </w:pPr>
+    </w:p>
+    <w:p>
+      <w:pPr>
+        <w:numPr>
+          <w:ilvl w:val="12"/>
+          <w:numId w:val="0"/>
+        </w:numPr>
+        <w:spacing w:after="0" w:line="240" w:lineRule="auto"/>
+      </w:pPr>
+      <w:r>
+        <w:rPr>
+          <w:b/>
+        </w:rPr>
+        <w:t xml:space="preserve">Progress Made </w:t>
+      </w:r>
+      <w:r>
+        <w:t>(up to 5 pages)</w:t>
+      </w:r>
+    </w:p>
+    <w:p>
+      <w:pPr>
+        <w:numPr>
+          <w:ilvl w:val="12"/>
+          <w:numId w:val="0"/>
+        </w:numPr>
+        <w:spacing w:after="0" w:line="240" w:lineRule="auto"/>
+      </w:pPr>
+      <w:r>
+        <w:t>Discuss the progress made during the first semester and include preliminary observations/results.</w:t>
+      </w:r>
+    </w:p>
+    <w:p>
+      <w:pPr>
+        <w:numPr>
+          <w:ilvl w:val="12"/>
+          <w:numId w:val="0"/>
+        </w:numPr>
+        <w:spacing w:after="0" w:line="240" w:lineRule="auto"/>
+      </w:pPr>
+    </w:p>
+    <w:p>
+      <w:pPr>
+        <w:numPr>
+          <w:ilvl w:val="12"/>
+          <w:numId w:val="0"/>
+        </w:numPr>
+        <w:spacing w:after="0" w:line="240" w:lineRule="auto"/>
+      </w:pPr>
       <w:bookmarkStart w:id="0" w:name="_GoBack"/>
       <w:bookmarkEnd w:id="0"/>
-    </w:p>
-    <w:p>
-      <w:pPr>
-        <w:numPr>
-          <w:ilvl w:val="12"/>
-          <w:numId w:val="0"/>
-        </w:numPr>
-        <w:spacing w:after="0" w:line="240" w:lineRule="auto"/>
-      </w:pPr>
-    </w:p>
-    <w:p>
-      <w:pPr>
-        <w:numPr>
-          <w:ilvl w:val="12"/>
-          <w:numId w:val="0"/>
-        </w:numPr>
-        <w:spacing w:after="0" w:line="240" w:lineRule="auto"/>
-      </w:pPr>
-      <w:r>
-        <w:rPr>
-          <w:b/>
-        </w:rPr>
-        <w:t xml:space="preserve">Progress Made </w:t>
-      </w:r>
-      <w:r>
-        <w:t>(up to 5 pages)</w:t>
-      </w:r>
-    </w:p>
-    <w:p>
-      <w:pPr>
-        <w:numPr>
-          <w:ilvl w:val="12"/>
-          <w:numId w:val="0"/>
-        </w:numPr>
-        <w:spacing w:after="0" w:line="240" w:lineRule="auto"/>
-      </w:pPr>
-      <w:r>
-        <w:t>Discuss the progress made during the first semester and include preliminary observations/results.</w:t>
-      </w:r>
-    </w:p>
-    <w:p>
-      <w:pPr>
-        <w:numPr>
-          <w:ilvl w:val="12"/>
-          <w:numId w:val="0"/>
-        </w:numPr>
-        <w:spacing w:after="0" w:line="240" w:lineRule="auto"/>
-      </w:pPr>
-    </w:p>
-    <w:p>
-      <w:pPr>
-        <w:numPr>
-          <w:ilvl w:val="12"/>
-          <w:numId w:val="0"/>
-        </w:numPr>
-        <w:spacing w:after="0" w:line="240" w:lineRule="auto"/>
-      </w:pPr>
-      <w:r>
-        <w:t>For this project I have decided to use the Arduino pro mini a 3.3v as it is a low power low cost option and it is a platform that I am most familiar with</w:t>
-      </w:r>
-      <w:r>
-        <w:t xml:space="preserve"> and there is a good set of libraries available on the Arduino playground for reading the input from the DS18B20 and can easily be interfaced with the raspberry pi.</w:t>
-      </w:r>
-      <w:r>
-        <w:t xml:space="preserve"> </w:t>
-      </w:r>
-      <w:r>
-        <w:t>However,</w:t>
-      </w:r>
-      <w:r>
-        <w:t xml:space="preserve"> the STM32F103C8T6 would also be a suitable </w:t>
-      </w:r>
-      <w:r>
-        <w:t xml:space="preserve">development </w:t>
-      </w:r>
-      <w:r>
-        <w:t xml:space="preserve">platform </w:t>
-      </w:r>
-      <w:r>
-        <w:t xml:space="preserve">as it </w:t>
-      </w:r>
-      <w:r>
-        <w:t>has better clock speeds and better memory capacities.</w:t>
-      </w:r>
-    </w:p>
-    <w:p>
-      <w:pPr>
-        <w:numPr>
-          <w:ilvl w:val="12"/>
-          <w:numId w:val="0"/>
-        </w:numPr>
-        <w:spacing w:after="0" w:line="240" w:lineRule="auto"/>
-      </w:pPr>
-    </w:p>
-    <w:p>
-      <w:pPr>
-        <w:pStyle w:val="ListParagraph"/>
-        <w:numPr>
-          <w:ilvl w:val="0"/>
-          <w:numId w:val="1"/>
-        </w:numPr>
-        <w:rPr>
-          <w:sz w:val="24"/>
-        </w:rPr>
-      </w:pPr>
-      <w:r>
-        <w:rPr>
-          <w:sz w:val="24"/>
-        </w:rPr>
-        <w:t>Using pro mini dev board over Arduino Uno as it is physically smaller cheaper and runs on 3.3v whereas the Uno runs on 5v cons that it has a fixed clock speed of 8MHz however for my prototype uses this is not an issue</w:t>
-      </w:r>
-    </w:p>
-    <w:p>
-      <w:pPr>
-        <w:pStyle w:val="ListParagraph"/>
-        <w:numPr>
-          <w:ilvl w:val="1"/>
-          <w:numId w:val="1"/>
-        </w:numPr>
-        <w:rPr>
-          <w:sz w:val="24"/>
-        </w:rPr>
-      </w:pPr>
-      <w:r>
-        <w:rPr>
-          <w:sz w:val="24"/>
-        </w:rPr>
-        <w:t>Can be directly soldered too as to reduce the form factor of the probe</w:t>
-      </w:r>
-    </w:p>
-    <w:p>
-      <w:pPr>
-        <w:pStyle w:val="ListParagraph"/>
-        <w:numPr>
-          <w:ilvl w:val="1"/>
-          <w:numId w:val="1"/>
-        </w:numPr>
-        <w:rPr>
-          <w:sz w:val="24"/>
-        </w:rPr>
-      </w:pPr>
-      <w:r>
-        <w:rPr>
-          <w:sz w:val="24"/>
-        </w:rPr>
-        <w:t>Direct soldering means I can determine the length of cable the mini has from the pi</w:t>
-      </w:r>
-    </w:p>
-    <w:p>
-      <w:pPr>
-        <w:pStyle w:val="ListParagraph"/>
-        <w:numPr>
-          <w:ilvl w:val="0"/>
-          <w:numId w:val="1"/>
-        </w:numPr>
-        <w:rPr>
-          <w:sz w:val="24"/>
-        </w:rPr>
-      </w:pPr>
-      <w:r>
-        <w:rPr>
-          <w:sz w:val="24"/>
-        </w:rPr>
-        <w:t xml:space="preserve">DS18B20 bought for £2.45 on ebay.co.uk </w:t>
-      </w:r>
-    </w:p>
-    <w:p>
-      <w:pPr>
-        <w:pStyle w:val="ListParagraph"/>
-        <w:numPr>
-          <w:ilvl w:val="0"/>
-          <w:numId w:val="1"/>
-        </w:numPr>
-        <w:rPr>
-          <w:sz w:val="24"/>
-        </w:rPr>
-      </w:pPr>
-      <w:r>
-        <w:rPr>
-          <w:sz w:val="24"/>
-        </w:rPr>
-        <w:t>Pro Mini 8MHz 3.3v / 5v MEGA328P bought on ebay.co.uk for £1.50</w:t>
-      </w:r>
-    </w:p>
-    <w:p>
-      <w:pPr>
-        <w:pStyle w:val="ListParagraph"/>
-        <w:numPr>
-          <w:ilvl w:val="1"/>
-          <w:numId w:val="1"/>
-        </w:numPr>
-        <w:rPr>
-          <w:sz w:val="24"/>
-        </w:rPr>
-      </w:pPr>
-      <w:r>
-        <w:rPr>
-          <w:sz w:val="24"/>
-        </w:rPr>
-        <w:t>Fixed to 8MHz has variable 3.3v / 5v input supply</w:t>
-      </w:r>
-    </w:p>
-    <w:p>
-      <w:pPr>
-        <w:pStyle w:val="ListParagraph"/>
-        <w:numPr>
-          <w:ilvl w:val="1"/>
-          <w:numId w:val="1"/>
-        </w:numPr>
-        <w:rPr>
-          <w:sz w:val="24"/>
-        </w:rPr>
-      </w:pPr>
-      <w:r>
-        <w:rPr>
-          <w:sz w:val="24"/>
-        </w:rPr>
-        <w:t>Tx and Rx used for serial connection to Raspberry Pi</w:t>
-      </w:r>
     </w:p>
     <w:p>
       <w:pPr>

</xml_diff>

<commit_message>
updated the hand in files
</commit_message>
<xml_diff>
--- a/Final-Year-Project/Report/Interim Report/Interim Report.docx
+++ b/Final-Year-Project/Report/Interim Report/Interim Report.docx
@@ -20,13 +20,6 @@
           <w:b/>
           <w:sz w:val="36"/>
         </w:rPr>
-        <w:t>\</w:t>
-      </w:r>
-      <w:r>
-        <w:rPr>
-          <w:b/>
-          <w:sz w:val="36"/>
-        </w:rPr>
         <w:t>Progress Report</w:t>
       </w:r>
     </w:p>
@@ -139,7 +132,6 @@
         </w:numPr>
         <w:spacing w:after="0" w:line="240" w:lineRule="auto"/>
       </w:pPr>
-      <w:bookmarkStart w:id="0" w:name="_GoBack"/>
       <w:r>
         <w:t>Working temperature acquisition system</w:t>
       </w:r>
@@ -235,7 +227,6 @@
         <w:t>To create an email-based update system to notify the user of impending changes that need to be made or problems that need solving time permitting an SMS system could be implemented also.</w:t>
       </w:r>
     </w:p>
-    <w:bookmarkEnd w:id="0"/>
     <w:p>
       <w:pPr>
         <w:pStyle w:val="BodyText"/>
@@ -327,14 +318,9 @@
       <w:r>
         <w:t xml:space="preserve">Trail and error with theft from stack </w:t>
       </w:r>
-      <w:proofErr w:type="gramStart"/>
-      <w:r>
-        <w:t>overflow.</w:t>
-      </w:r>
-      <w:r>
-        <w:t>(</w:t>
-      </w:r>
-      <w:proofErr w:type="gramEnd"/>
+      <w:r>
+        <w:t>overflow. (</w:t>
+      </w:r>
       <w:r>
         <w:t>references)</w:t>
       </w:r>
@@ -597,111 +583,117 @@
       <w:r>
         <w:t xml:space="preserve">In order to start this </w:t>
       </w:r>
+      <w:r>
+        <w:t>project,</w:t>
+      </w:r>
+      <w:r>
+        <w:t xml:space="preserve"> I needed to</w:t>
+      </w:r>
+      <w:r>
+        <w:t xml:space="preserve"> connect everything to the Arduino pro mini’s pins this meant soldering </w:t>
+      </w:r>
+    </w:p>
+    <w:p>
+      <w:pPr>
+        <w:pStyle w:val="ListParagraph"/>
+        <w:numPr>
+          <w:ilvl w:val="0"/>
+          <w:numId w:val="1"/>
+        </w:numPr>
+        <w:rPr>
+          <w:sz w:val="24"/>
+        </w:rPr>
+      </w:pPr>
+      <w:r>
+        <w:rPr>
+          <w:sz w:val="24"/>
+        </w:rPr>
+        <w:t>Soldered 6 pin header to the Pro Mini for ease of programming and data transfer</w:t>
+      </w:r>
+    </w:p>
+    <w:p>
+      <w:pPr>
+        <w:pStyle w:val="ListParagraph"/>
+        <w:numPr>
+          <w:ilvl w:val="0"/>
+          <w:numId w:val="1"/>
+        </w:numPr>
+        <w:rPr>
+          <w:sz w:val="24"/>
+        </w:rPr>
+      </w:pPr>
+      <w:r>
+        <w:rPr>
+          <w:sz w:val="24"/>
+        </w:rPr>
+        <w:t>Soldered the DS18B20 to the A3 VCC and GND pins of the Pro Mini connecting the VCC and Data lines via a 4k</w:t>
+      </w:r>
+      <w:r>
+        <w:rPr>
+          <w:rFonts w:cstheme="minorHAnsi"/>
+          <w:sz w:val="24"/>
+        </w:rPr>
+        <w:t>Ω</w:t>
+      </w:r>
+      <w:r>
+        <w:rPr>
+          <w:sz w:val="24"/>
+        </w:rPr>
+        <w:t xml:space="preserve"> resistor in the shape of 2 2K</w:t>
+      </w:r>
+      <w:r>
+        <w:rPr>
+          <w:rFonts w:cstheme="minorHAnsi"/>
+          <w:sz w:val="24"/>
+        </w:rPr>
+        <w:t xml:space="preserve">Ω resistors connected in series. (due to lack of </w:t>
+      </w:r>
+      <w:r>
+        <w:rPr>
+          <w:sz w:val="24"/>
+        </w:rPr>
+        <w:t>4k</w:t>
+      </w:r>
+      <w:r>
+        <w:rPr>
+          <w:rFonts w:cstheme="minorHAnsi"/>
+          <w:sz w:val="24"/>
+        </w:rPr>
+        <w:t>Ω resistor), (made the mistake of not adding this at first and go bad readings)</w:t>
+      </w:r>
+    </w:p>
+    <w:p>
+      <w:pPr>
+        <w:pStyle w:val="ListParagraph"/>
+        <w:numPr>
+          <w:ilvl w:val="0"/>
+          <w:numId w:val="1"/>
+        </w:numPr>
+        <w:rPr>
+          <w:sz w:val="24"/>
+        </w:rPr>
+      </w:pPr>
+      <w:r>
+        <w:rPr>
+          <w:sz w:val="24"/>
+        </w:rPr>
+        <w:t xml:space="preserve">Wrote several attempts at the programming of the pro mini with multiple failures and multiple redesigns such as implementation of state machine and removal of the delay function and the addition of the </w:t>
+      </w:r>
+      <w:proofErr w:type="spellStart"/>
       <w:proofErr w:type="gramStart"/>
       <w:r>
-        <w:t>project</w:t>
-      </w:r>
-      <w:proofErr w:type="gramEnd"/>
-      <w:r>
-        <w:t xml:space="preserve"> I needed to</w:t>
-      </w:r>
-      <w:r>
-        <w:t xml:space="preserve"> connect everything to the Arduino pro mini’s pins this meant soldering </w:t>
-      </w:r>
-    </w:p>
-    <w:p>
-      <w:pPr>
-        <w:pStyle w:val="ListParagraph"/>
-        <w:numPr>
-          <w:ilvl w:val="0"/>
-          <w:numId w:val="1"/>
-        </w:numPr>
-        <w:rPr>
-          <w:sz w:val="24"/>
-        </w:rPr>
-      </w:pPr>
-      <w:r>
-        <w:rPr>
-          <w:sz w:val="24"/>
-        </w:rPr>
-        <w:t>Soldered 6 pin header to the Pro Mini for ease of programming and data transfer</w:t>
-      </w:r>
-    </w:p>
-    <w:p>
-      <w:pPr>
-        <w:pStyle w:val="ListParagraph"/>
-        <w:numPr>
-          <w:ilvl w:val="0"/>
-          <w:numId w:val="1"/>
-        </w:numPr>
-        <w:rPr>
-          <w:sz w:val="24"/>
-        </w:rPr>
-      </w:pPr>
-      <w:r>
-        <w:rPr>
-          <w:sz w:val="24"/>
-        </w:rPr>
-        <w:t>Soldered the DS18B20 to the A3 VCC and GND pins of the Pro Mini connecting the VCC and Data lines via a 4k</w:t>
-      </w:r>
-      <w:r>
-        <w:rPr>
-          <w:rFonts w:cstheme="minorHAnsi"/>
-          <w:sz w:val="24"/>
-        </w:rPr>
-        <w:t>Ω</w:t>
-      </w:r>
-      <w:r>
-        <w:rPr>
-          <w:sz w:val="24"/>
-        </w:rPr>
-        <w:t xml:space="preserve"> resistor in the shape of 2 2K</w:t>
-      </w:r>
-      <w:r>
-        <w:rPr>
-          <w:rFonts w:cstheme="minorHAnsi"/>
-          <w:sz w:val="24"/>
-        </w:rPr>
-        <w:t xml:space="preserve">Ω resistors connected in series. (due to lack of </w:t>
-      </w:r>
-      <w:r>
-        <w:rPr>
-          <w:sz w:val="24"/>
-        </w:rPr>
-        <w:t>4k</w:t>
-      </w:r>
-      <w:r>
-        <w:rPr>
-          <w:rFonts w:cstheme="minorHAnsi"/>
-          <w:sz w:val="24"/>
-        </w:rPr>
-        <w:t>Ω resistor), (made the mistake of not adding this at first and go bad readings)</w:t>
-      </w:r>
-    </w:p>
-    <w:p>
-      <w:pPr>
-        <w:pStyle w:val="ListParagraph"/>
-        <w:numPr>
-          <w:ilvl w:val="0"/>
-          <w:numId w:val="1"/>
-        </w:numPr>
-        <w:rPr>
-          <w:sz w:val="24"/>
-        </w:rPr>
-      </w:pPr>
-      <w:r>
-        <w:rPr>
-          <w:sz w:val="24"/>
-        </w:rPr>
-        <w:t xml:space="preserve">Wrote several attempts at the programming of the pro mini with multiple failures and multiple redesigns such as implementation of state machine and removal of the delay function and the addition of the </w:t>
-      </w:r>
-      <w:proofErr w:type="spellStart"/>
-      <w:proofErr w:type="gramStart"/>
-      <w:r>
-        <w:rPr>
-          <w:sz w:val="24"/>
-        </w:rPr>
-        <w:t>millis</w:t>
+        <w:rPr>
+          <w:sz w:val="24"/>
+        </w:rPr>
+        <w:t>mil</w:t>
+      </w:r>
+      <w:bookmarkStart w:id="0" w:name="_GoBack"/>
+      <w:bookmarkEnd w:id="0"/>
+      <w:r>
+        <w:rPr>
+          <w:sz w:val="24"/>
+        </w:rPr>
+        <w:t>lis</w:t>
       </w:r>
       <w:proofErr w:type="spellEnd"/>
       <w:r>
@@ -1741,23 +1733,7 @@
           <w:sz w:val="24"/>
           <w:szCs w:val="24"/>
         </w:rPr>
-        <w:t>running node -</w:t>
-      </w:r>
-      <w:proofErr w:type="gramStart"/>
-      <w:r>
-        <w:rPr>
-          <w:sz w:val="24"/>
-          <w:szCs w:val="24"/>
-        </w:rPr>
-        <w:t>v  verifies</w:t>
-      </w:r>
-      <w:proofErr w:type="gramEnd"/>
-      <w:r>
-        <w:rPr>
-          <w:sz w:val="24"/>
-          <w:szCs w:val="24"/>
-        </w:rPr>
-        <w:t xml:space="preserve"> the version and that the install went according to plan</w:t>
+        <w:t>running node -v  verifies the version and that the install went according to plan</w:t>
       </w:r>
     </w:p>
     <w:p>
@@ -1913,17 +1889,15 @@
           <w:sz w:val="24"/>
           <w:szCs w:val="24"/>
         </w:rPr>
-        <w:t xml:space="preserve">(follow on with code to create </w:t>
-      </w:r>
-      <w:proofErr w:type="spellStart"/>
-      <w:r>
-        <w:rPr>
-          <w:sz w:val="24"/>
-          <w:szCs w:val="24"/>
-        </w:rPr>
-        <w:t>websever</w:t>
-      </w:r>
-      <w:proofErr w:type="spellEnd"/>
+        <w:t>(follow on with code to create web</w:t>
+      </w:r>
+      <w:r>
+        <w:rPr>
+          <w:sz w:val="24"/>
+          <w:szCs w:val="24"/>
+        </w:rPr>
+        <w:t>server</w:t>
+      </w:r>
       <w:r>
         <w:rPr>
           <w:sz w:val="24"/>

</xml_diff>